<commit_message>
updating information to technical documents.
</commit_message>
<xml_diff>
--- a/doc/FiNRT_update/FiNRTUserGuide-Breakdown.docx
+++ b/doc/FiNRT_update/FiNRTUserGuide-Breakdown.docx
@@ -723,17 +723,11 @@
       </w:r>
     </w:p>
     <w:p>
-      <w:commentRangeStart w:id="1"/>
+      <w:bookmarkStart w:id="1" w:name="_GoBack"/>
       <w:r>
         <w:t>MLRA = Rental rate per index point averaged across MLRA</w:t>
       </w:r>
-      <w:commentRangeEnd w:id="1"/>
-      <w:r>
-        <w:rPr>
-          <w:rStyle w:val="CommentReference"/>
-        </w:rPr>
-        <w:commentReference w:id="1"/>
-      </w:r>
+      <w:bookmarkEnd w:id="1"/>
     </w:p>
     <w:p>
       <w:pPr>
@@ -948,18 +942,170 @@
       <w:r>
         <w:t xml:space="preserve"> permanent pasture is being improved the </w:t>
       </w:r>
+      <w:r>
+        <w:t>productivity index was adjusted and</w:t>
+      </w:r>
+      <w:r>
+        <w:t xml:space="preserve"> multiplied by 0.35</w:t>
+      </w:r>
+      <w:r>
+        <w:t xml:space="preserve"> (35%)</w:t>
+      </w:r>
+      <w:r>
+        <w:t>. The state average</w:t>
+      </w:r>
+      <w:r>
+        <w:t xml:space="preserve"> 2021 cash rental rate</w:t>
+      </w:r>
+      <w:r>
+        <w:t xml:space="preserve"> in Iowa for improved permanent pasture</w:t>
+      </w:r>
+      <w:r>
+        <w:t xml:space="preserve"> is</w:t>
+      </w:r>
+      <w:r>
+        <w:t xml:space="preserve"> $195</w:t>
+      </w:r>
+      <w:r>
+        <w:t xml:space="preserve"> per hectare </w:t>
+      </w:r>
+      <w:r>
+        <w:t>and the state average</w:t>
+      </w:r>
+      <w:r>
+        <w:t xml:space="preserve"> 2021 cash rental rate</w:t>
+      </w:r>
+      <w:r>
+        <w:t xml:space="preserve"> for corn and soybeans is </w:t>
+      </w:r>
+      <w:r>
+        <w:t xml:space="preserve">$537 per hectare. </w:t>
+      </w:r>
+      <w:r>
+        <w:t xml:space="preserve">The tool then calculates the area-weighted average productivity index and the per-productivity index point $ amount to get the per hectare rental rate. </w:t>
+      </w:r>
+    </w:p>
+    <w:p>
+      <w:pPr>
+        <w:pStyle w:val="Heading2"/>
+      </w:pPr>
+      <w:r>
+        <w:t>Nitrogen Reduction Estimate</w:t>
+      </w:r>
+    </w:p>
+    <w:p>
+      <w:r>
+        <w:t xml:space="preserve">Mean percent nitrate reduction efficiencies from the Iowa Nutrient Reduction Strategy allows for N load, N load reduction potential from BMPs, and cost per pound of N reduced per BMP to be estimated. </w:t>
+      </w:r>
+    </w:p>
+    <w:p>
+      <w:pPr>
+        <w:pStyle w:val="Heading2"/>
+      </w:pPr>
+      <w:r>
+        <w:t>Developing Conservation Scenarios</w:t>
+      </w:r>
+    </w:p>
+    <w:p>
+      <w:pPr>
+        <w:pStyle w:val="ListParagraph"/>
+        <w:numPr>
+          <w:ilvl w:val="0"/>
+          <w:numId w:val="3"/>
+        </w:numPr>
+      </w:pPr>
+      <w:r>
+        <w:rPr>
+          <w:b/>
+        </w:rPr>
+        <w:t>Estimate field Nitrogen requirements.</w:t>
+      </w:r>
+      <w:r>
+        <w:t xml:space="preserve"> Estimates the potential nitrogen load at the field and watershed level. Field nitrogen requirements and potential nitrogen load are generated. </w:t>
+      </w:r>
+    </w:p>
+    <w:p>
+      <w:pPr>
+        <w:ind w:left="720"/>
+      </w:pPr>
+      <w:r>
+        <w:rPr>
+          <w:u w:val="single"/>
+        </w:rPr>
+        <w:t>Goal:</w:t>
+      </w:r>
+      <w:r>
+        <w:t xml:space="preserve"> Quantify the potential nitrogen load at the field and watershed level. </w:t>
+      </w:r>
+    </w:p>
+    <w:p>
+      <w:pPr>
+        <w:ind w:left="720"/>
+      </w:pPr>
+      <w:r>
+        <w:rPr>
+          <w:u w:val="single"/>
+        </w:rPr>
+        <w:t>How:</w:t>
+      </w:r>
+      <w:r>
+        <w:t xml:space="preserve"> Calculates the amount of nitrogen, at the field-level, that may be lost – and thus is an opportunity for BMPs to capture and reduce. </w:t>
+      </w:r>
+    </w:p>
+    <w:p>
+      <w:pPr>
+        <w:ind w:left="720"/>
+      </w:pPr>
+      <w:r>
+        <w:t xml:space="preserve">The nitrogen requirements for each field is quantified based on 6-year land use data, and evaluates the proportion of that nitrogen that is likely to be lost from the field via leaching as N load. </w:t>
+      </w:r>
+      <w:r>
+        <w:lastRenderedPageBreak/>
+        <w:t>Quantifying the proportion of nitrogen lost due to leaching was done using input data from Maximum Return to Nitrogen (MRTN). MRTN</w:t>
+      </w:r>
+      <w:r>
+        <w:rPr>
+          <w:rStyle w:val="FootnoteReference"/>
+        </w:rPr>
+        <w:footnoteReference w:id="1"/>
+      </w:r>
+      <w:r>
+        <w:t xml:space="preserve"> is estimated by calculating the return to nitrogen application and finding the maximum MRTN at selected prices of nitrogen and corn directly </w:t>
+      </w:r>
+      <w:r>
+        <w:t>from recent research data (Sawyer 2006).</w:t>
+      </w:r>
+    </w:p>
+    <w:p>
+      <w:pPr>
+        <w:ind w:left="720"/>
+      </w:pPr>
+      <w:r>
+        <w:t xml:space="preserve">Data is aggregated from the Iowa Nutrient Reduction Strategy (NRS) to estimate nitrate reduction from potential BMP implementation. The average and standard deviations for nitrate reduction efficiencies by BMP. </w:t>
+      </w:r>
+    </w:p>
+    <w:p>
+      <w:pPr>
+        <w:ind w:left="720"/>
+      </w:pPr>
+      <w:r>
+        <w:rPr>
+          <w:u w:val="single"/>
+        </w:rPr>
+        <w:t>Inputs:</w:t>
+      </w:r>
+      <w:r>
+        <w:t xml:space="preserve"> Field boundaries, land use table, </w:t>
+      </w:r>
+      <w:r>
+        <w:t>fertilizer rates</w:t>
+      </w:r>
+      <w:r>
+        <w:t xml:space="preserve"> in pounds for cropping systems (d</w:t>
+      </w:r>
       <w:commentRangeStart w:id="3"/>
       <w:r>
-        <w:t>productivity index was adjusted and</w:t>
-      </w:r>
-      <w:r>
-        <w:t xml:space="preserve"> multiplied by 0.35</w:t>
-      </w:r>
-      <w:r>
-        <w:t xml:space="preserve"> (35%)</w:t>
-      </w:r>
-      <w:r>
-        <w:t>.</w:t>
+        <w:t>efault</w:t>
       </w:r>
       <w:commentRangeEnd w:id="3"/>
       <w:r>
@@ -967,169 +1113,6 @@
           <w:rStyle w:val="CommentReference"/>
         </w:rPr>
         <w:commentReference w:id="3"/>
-      </w:r>
-      <w:r>
-        <w:t xml:space="preserve"> The state average</w:t>
-      </w:r>
-      <w:r>
-        <w:t xml:space="preserve"> 2021 cash rental rate</w:t>
-      </w:r>
-      <w:r>
-        <w:t xml:space="preserve"> in Iowa for improved permanent pasture</w:t>
-      </w:r>
-      <w:r>
-        <w:t xml:space="preserve"> is</w:t>
-      </w:r>
-      <w:r>
-        <w:t xml:space="preserve"> $195</w:t>
-      </w:r>
-      <w:r>
-        <w:t xml:space="preserve"> per hectare </w:t>
-      </w:r>
-      <w:r>
-        <w:t>and the state average</w:t>
-      </w:r>
-      <w:r>
-        <w:t xml:space="preserve"> 2021 cash rental rate</w:t>
-      </w:r>
-      <w:r>
-        <w:t xml:space="preserve"> for corn and soybeans is </w:t>
-      </w:r>
-      <w:r>
-        <w:t xml:space="preserve">$537 per hectare. </w:t>
-      </w:r>
-      <w:r>
-        <w:t xml:space="preserve">The tool then calculates the area-weighted average productivity index and the per-productivity index point $ amount to get the per hectare rental rate. </w:t>
-      </w:r>
-    </w:p>
-    <w:p>
-      <w:pPr>
-        <w:pStyle w:val="Heading2"/>
-      </w:pPr>
-      <w:r>
-        <w:t>Nitrogen Reduction Estimate</w:t>
-      </w:r>
-    </w:p>
-    <w:p>
-      <w:r>
-        <w:t xml:space="preserve">Mean percent nitrate reduction efficiencies from the Iowa Nutrient Reduction Strategy allows for N load, N load reduction potential from BMPs, and cost per pound of N reduced per BMP to be estimated. </w:t>
-      </w:r>
-    </w:p>
-    <w:p>
-      <w:pPr>
-        <w:pStyle w:val="Heading2"/>
-      </w:pPr>
-      <w:r>
-        <w:t>Developing Conservation Scenarios</w:t>
-      </w:r>
-    </w:p>
-    <w:p>
-      <w:pPr>
-        <w:pStyle w:val="ListParagraph"/>
-        <w:numPr>
-          <w:ilvl w:val="0"/>
-          <w:numId w:val="3"/>
-        </w:numPr>
-      </w:pPr>
-      <w:r>
-        <w:rPr>
-          <w:b/>
-        </w:rPr>
-        <w:t>Estimate field Nitrogen requirements.</w:t>
-      </w:r>
-      <w:r>
-        <w:t xml:space="preserve"> Estimates the potential nitrogen load at the field and watershed level. Field nitrogen requirements and potential nitrogen load are generated. </w:t>
-      </w:r>
-    </w:p>
-    <w:p>
-      <w:pPr>
-        <w:ind w:left="720"/>
-      </w:pPr>
-      <w:r>
-        <w:rPr>
-          <w:u w:val="single"/>
-        </w:rPr>
-        <w:t>Goal:</w:t>
-      </w:r>
-      <w:r>
-        <w:t xml:space="preserve"> Quantify the potential nitrogen load at the field and watershed level. </w:t>
-      </w:r>
-    </w:p>
-    <w:p>
-      <w:pPr>
-        <w:ind w:left="720"/>
-      </w:pPr>
-      <w:r>
-        <w:rPr>
-          <w:u w:val="single"/>
-        </w:rPr>
-        <w:t>How:</w:t>
-      </w:r>
-      <w:r>
-        <w:t xml:space="preserve"> Calculates the amount of nitrogen, at the field-level, that may be lost – and thus is an opportunity for BMPs to capture and reduce. </w:t>
-      </w:r>
-    </w:p>
-    <w:p>
-      <w:pPr>
-        <w:ind w:left="720"/>
-      </w:pPr>
-      <w:r>
-        <w:t xml:space="preserve">The nitrogen requirements for each field is quantified based on 6-year land use data, and evaluates the proportion of that nitrogen that is likely to be lost from the field via leaching as N load. </w:t>
-      </w:r>
-      <w:r>
-        <w:lastRenderedPageBreak/>
-        <w:t>Quantifying the proportion of nitrogen lost due to leaching was done using input data from Maximum Return to Nitrogen (MRTN). MRTN</w:t>
-      </w:r>
-      <w:r>
-        <w:rPr>
-          <w:rStyle w:val="FootnoteReference"/>
-        </w:rPr>
-        <w:footnoteReference w:id="1"/>
-      </w:r>
-      <w:r>
-        <w:t xml:space="preserve"> is estimated by calculating the return to nitrogen application and finding the maximum MRTN at selected prices of nitrogen and corn directly </w:t>
-      </w:r>
-      <w:r>
-        <w:t>from recent research data (Sawyer 2006).</w:t>
-      </w:r>
-    </w:p>
-    <w:p>
-      <w:pPr>
-        <w:ind w:left="720"/>
-      </w:pPr>
-      <w:r>
-        <w:t xml:space="preserve">Data is aggregated from the Iowa Nutrient Reduction Strategy (NRS) to estimate nitrate reduction from potential BMP implementation. The average and standard deviations for nitrate reduction efficiencies by BMP. </w:t>
-      </w:r>
-    </w:p>
-    <w:p>
-      <w:pPr>
-        <w:ind w:left="720"/>
-      </w:pPr>
-      <w:r>
-        <w:rPr>
-          <w:u w:val="single"/>
-        </w:rPr>
-        <w:t>Inputs:</w:t>
-      </w:r>
-      <w:r>
-        <w:t xml:space="preserve"> Field boundaries, land use table, </w:t>
-      </w:r>
-      <w:r>
-        <w:t>fertilizer rates</w:t>
-      </w:r>
-      <w:r>
-        <w:t xml:space="preserve"> in pounds for cropping systems (d</w:t>
-      </w:r>
-      <w:commentRangeStart w:id="4"/>
-      <w:r>
-        <w:t>efault</w:t>
-      </w:r>
-      <w:commentRangeEnd w:id="4"/>
-      <w:r>
-        <w:rPr>
-          <w:rStyle w:val="CommentReference"/>
-        </w:rPr>
-        <w:commentReference w:id="4"/>
       </w:r>
       <w:r>
         <w:t>)</w:t>
@@ -1997,8 +1980,6 @@
       <w:r>
         <w:t xml:space="preserve">Calculate the costs associated with BMPs, estimated direct costs, as annualized direct establishment and management costs, are used for each BMP feature in the BMP feature class. Opportunity costs for area of land removed from production for relevant practices in the BMP feature class are estimated using state-specific, soils-based crop productivity indices. </w:t>
       </w:r>
-      <w:bookmarkStart w:id="5" w:name="_GoBack"/>
-      <w:bookmarkEnd w:id="5"/>
     </w:p>
     <w:p>
       <w:pPr>
@@ -2344,16 +2325,16 @@
       </w:r>
     </w:p>
     <w:p>
-      <w:commentRangeStart w:id="6"/>
+      <w:commentRangeStart w:id="4"/>
       <w:r>
         <w:t>2% discount rate</w:t>
       </w:r>
-      <w:commentRangeEnd w:id="6"/>
+      <w:commentRangeEnd w:id="4"/>
       <w:r>
         <w:rPr>
           <w:rStyle w:val="CommentReference"/>
         </w:rPr>
-        <w:commentReference w:id="6"/>
+        <w:commentReference w:id="4"/>
       </w:r>
     </w:p>
     <w:sectPr>
@@ -2395,7 +2376,7 @@
       </w:r>
     </w:p>
   </w:comment>
-  <w:comment w:id="1" w:author="Nelson, Jessica A [AGRON]" w:date="2022-12-20T11:30:00Z" w:initials="NJA[">
+  <w:comment w:id="2" w:author="Nelson, Jessica A [AGRON]" w:date="2022-12-19T13:24:00Z" w:initials="NJA[">
     <w:p>
       <w:pPr>
         <w:pStyle w:val="CommentText"/>
@@ -2407,11 +2388,17 @@
         <w:annotationRef/>
       </w:r>
       <w:r>
-        <w:t>I don’t understand this calculation. “The tool then calculates the area-weighted average productivity index and the per-productivity index point $ amount to get the per hectare rental rate. This would reflect the average relationship between rental rates for improved permanent pasture versus corn and soybeans described above.” Pg. 5</w:t>
+        <w:t xml:space="preserve">Pg. 5 type ‘MRLA’ </w:t>
+      </w:r>
+      <w:r>
+        <w:sym w:font="Wingdings" w:char="F0E0"/>
+      </w:r>
+      <w:r>
+        <w:t xml:space="preserve"> ‘MLRA’</w:t>
       </w:r>
     </w:p>
   </w:comment>
-  <w:comment w:id="2" w:author="Nelson, Jessica A [AGRON]" w:date="2022-12-19T13:24:00Z" w:initials="NJA[">
+  <w:comment w:id="3" w:author="Nelson, Jessica A [AGRON]" w:date="2022-12-22T12:03:00Z" w:initials="NJA[">
     <w:p>
       <w:pPr>
         <w:pStyle w:val="CommentText"/>
@@ -2423,55 +2410,11 @@
         <w:annotationRef/>
       </w:r>
       <w:r>
-        <w:t xml:space="preserve">Pg. 5 type ‘MRLA’ </w:t>
-      </w:r>
-      <w:r>
-        <w:sym w:font="Wingdings" w:char="F0E0"/>
-      </w:r>
-      <w:r>
-        <w:t xml:space="preserve"> ‘MLRA’</w:t>
+        <w:t>Are there ways to change this or discretize it better.</w:t>
       </w:r>
     </w:p>
   </w:comment>
-  <w:comment w:id="3" w:author="Nelson, Jessica A [AGRON]" w:date="2022-12-20T11:14:00Z" w:initials="NJA[">
-    <w:p>
-      <w:pPr>
-        <w:pStyle w:val="CommentText"/>
-      </w:pPr>
-      <w:r>
-        <w:rPr>
-          <w:rStyle w:val="CommentReference"/>
-        </w:rPr>
-        <w:annotationRef/>
-      </w:r>
-      <w:r>
-        <w:t xml:space="preserve">Why are we multiplying the productivity index and not the </w:t>
-      </w:r>
-      <w:r>
-        <w:t xml:space="preserve">cash </w:t>
-      </w:r>
-      <w:r>
-        <w:t>rental rates?</w:t>
-      </w:r>
-    </w:p>
-  </w:comment>
-  <w:comment w:id="4" w:author="Nelson, Jessica A [AGRON]" w:date="2022-12-22T12:03:00Z" w:initials="NJA[">
-    <w:p>
-      <w:pPr>
-        <w:pStyle w:val="CommentText"/>
-      </w:pPr>
-      <w:r>
-        <w:rPr>
-          <w:rStyle w:val="CommentReference"/>
-        </w:rPr>
-        <w:annotationRef/>
-      </w:r>
-      <w:r>
-        <w:t>Are there ways to change this or discretize it better.</w:t>
-      </w:r>
-    </w:p>
-  </w:comment>
-  <w:comment w:id="6" w:author="Nelson, Jessica A [AGRON]" w:date="2022-12-20T11:54:00Z" w:initials="NJA[">
+  <w:comment w:id="4" w:author="Nelson, Jessica A [AGRON]" w:date="2022-12-20T11:54:00Z" w:initials="NJA[">
     <w:p>
       <w:pPr>
         <w:pStyle w:val="CommentText"/>
@@ -2493,9 +2436,7 @@
 <file path=word/commentsExtended.xml><?xml version="1.0" encoding="utf-8"?>
 <w15:commentsEx xmlns:wpc="http://schemas.microsoft.com/office/word/2010/wordprocessingCanvas" xmlns:cx="http://schemas.microsoft.com/office/drawing/2014/chartex" xmlns:cx1="http://schemas.microsoft.com/office/drawing/2015/9/8/chartex" xmlns:cx2="http://schemas.microsoft.com/office/drawing/2015/10/21/chartex" xmlns:cx3="http://schemas.microsoft.com/office/drawing/2016/5/9/chartex" xmlns:cx4="http://schemas.microsoft.com/office/drawing/2016/5/10/chartex" xmlns:cx5="http://schemas.microsoft.com/office/drawing/2016/5/11/chartex" xmlns:cx6="http://schemas.microsoft.com/office/drawing/2016/5/12/chartex" xmlns:cx7="http://schemas.microsoft.com/office/drawing/2016/5/13/chartex" xmlns:cx8="http://schemas.microsoft.com/office/drawing/2016/5/14/chartex" xmlns:mc="http://schemas.openxmlformats.org/markup-compatibility/2006" xmlns:aink="http://schemas.microsoft.com/office/drawing/2016/ink" xmlns:am3d="http://schemas.microsoft.com/office/drawing/2017/model3d" xmlns:o="urn:schemas-microsoft-com:office:office" xmlns:r="http://schemas.openxmlformats.org/officeDocument/2006/relationships" xmlns:m="http://schemas.openxmlformats.org/officeDocument/2006/math" xmlns:v="urn:schemas-microsoft-com:vml" xmlns:wp14="http://schemas.microsoft.com/office/word/2010/wordprocessingDrawing" xmlns:wp="http://schemas.openxmlformats.org/drawingml/2006/wordprocessingDrawing" xmlns:w10="urn:schemas-microsoft-com:office:word" xmlns:w="http://schemas.openxmlformats.org/wordprocessingml/2006/main" xmlns:w14="http://schemas.microsoft.com/office/word/2010/wordml" xmlns:w15="http://schemas.microsoft.com/office/word/2012/wordml" xmlns:w16cid="http://schemas.microsoft.com/office/word/2016/wordml/cid" xmlns:w16se="http://schemas.microsoft.com/office/word/2015/wordml/symex" xmlns:wpg="http://schemas.microsoft.com/office/word/2010/wordprocessingGroup" xmlns:wpi="http://schemas.microsoft.com/office/word/2010/wordprocessingInk" xmlns:wne="http://schemas.microsoft.com/office/word/2006/wordml" xmlns:wps="http://schemas.microsoft.com/office/word/2010/wordprocessingShape" mc:Ignorable="w14 w15 w16se w16cid wp14">
   <w15:commentEx w15:paraId="506201E3" w15:done="0"/>
-  <w15:commentEx w15:paraId="6A04C1BC" w15:done="0"/>
   <w15:commentEx w15:paraId="2666F526" w15:done="0"/>
-  <w15:commentEx w15:paraId="4D3A7236" w15:done="0"/>
   <w15:commentEx w15:paraId="6E27B922" w15:done="0"/>
   <w15:commentEx w15:paraId="5A1142CE" w15:done="0"/>
 </w15:commentsEx>
@@ -2504,9 +2445,7 @@
 <file path=word/commentsIds.xml><?xml version="1.0" encoding="utf-8"?>
 <w16cid:commentsIds xmlns:wpc="http://schemas.microsoft.com/office/word/2010/wordprocessingCanvas" xmlns:cx="http://schemas.microsoft.com/office/drawing/2014/chartex" xmlns:cx1="http://schemas.microsoft.com/office/drawing/2015/9/8/chartex" xmlns:cx2="http://schemas.microsoft.com/office/drawing/2015/10/21/chartex" xmlns:cx3="http://schemas.microsoft.com/office/drawing/2016/5/9/chartex" xmlns:cx4="http://schemas.microsoft.com/office/drawing/2016/5/10/chartex" xmlns:cx5="http://schemas.microsoft.com/office/drawing/2016/5/11/chartex" xmlns:cx6="http://schemas.microsoft.com/office/drawing/2016/5/12/chartex" xmlns:cx7="http://schemas.microsoft.com/office/drawing/2016/5/13/chartex" xmlns:cx8="http://schemas.microsoft.com/office/drawing/2016/5/14/chartex" xmlns:mc="http://schemas.openxmlformats.org/markup-compatibility/2006" xmlns:aink="http://schemas.microsoft.com/office/drawing/2016/ink" xmlns:am3d="http://schemas.microsoft.com/office/drawing/2017/model3d" xmlns:o="urn:schemas-microsoft-com:office:office" xmlns:r="http://schemas.openxmlformats.org/officeDocument/2006/relationships" xmlns:m="http://schemas.openxmlformats.org/officeDocument/2006/math" xmlns:v="urn:schemas-microsoft-com:vml" xmlns:wp14="http://schemas.microsoft.com/office/word/2010/wordprocessingDrawing" xmlns:wp="http://schemas.openxmlformats.org/drawingml/2006/wordprocessingDrawing" xmlns:w10="urn:schemas-microsoft-com:office:word" xmlns:w="http://schemas.openxmlformats.org/wordprocessingml/2006/main" xmlns:w14="http://schemas.microsoft.com/office/word/2010/wordml" xmlns:w15="http://schemas.microsoft.com/office/word/2012/wordml" xmlns:w16cid="http://schemas.microsoft.com/office/word/2016/wordml/cid" xmlns:w16se="http://schemas.microsoft.com/office/word/2015/wordml/symex" xmlns:wpg="http://schemas.microsoft.com/office/word/2010/wordprocessingGroup" xmlns:wpi="http://schemas.microsoft.com/office/word/2010/wordprocessingInk" xmlns:wne="http://schemas.microsoft.com/office/word/2006/wordml" xmlns:wps="http://schemas.microsoft.com/office/word/2010/wordprocessingShape" mc:Ignorable="w14 w15 w16se w16cid wp14">
   <w16cid:commentId w16cid:paraId="506201E3" w16cid:durableId="274ADEAB"/>
-  <w16cid:commentId w16cid:paraId="6A04C1BC" w16cid:durableId="274C1B4C"/>
   <w16cid:commentId w16cid:paraId="2666F526" w16cid:durableId="274AE4A4"/>
-  <w16cid:commentId w16cid:paraId="4D3A7236" w16cid:durableId="274C1789"/>
   <w16cid:commentId w16cid:paraId="6E27B922" w16cid:durableId="274EC62E"/>
   <w16cid:commentId w16cid:paraId="5A1142CE" w16cid:durableId="274C20EE"/>
 </w16cid:commentsIds>
@@ -4797,7 +4736,7 @@
 </file>
 
 <file path=customXml/itemProps1.xml><?xml version="1.0" encoding="utf-8"?>
-<ds:datastoreItem xmlns:ds="http://schemas.openxmlformats.org/officeDocument/2006/customXml" ds:itemID="{DB9FCA2A-1A27-47D1-AFC4-9A0AD0C219EE}">
+<ds:datastoreItem xmlns:ds="http://schemas.openxmlformats.org/officeDocument/2006/customXml" ds:itemID="{D49DEF7C-E138-4537-92A7-3F06528507EC}">
   <ds:schemaRefs>
     <ds:schemaRef ds:uri="http://schemas.openxmlformats.org/officeDocument/2006/bibliography"/>
   </ds:schemaRefs>

</xml_diff>